<commit_message>
Updated resume and skill section
</commit_message>
<xml_diff>
--- a/documents/AkaleshT_Full_Stack_3yrs.docx
+++ b/documents/AkaleshT_Full_Stack_3yrs.docx
@@ -111,7 +111,13 @@
         <w:ind w:left="270"/>
       </w:pPr>
       <w:r>
-        <w:t>Experienced Full Stack Developer | 3+ Years Expertise in React.js, Next.js, Node.js, TypeScript, MongoDB, API Integration, and Web App Development</w:t>
+        <w:t>Experienced Full Stack Developer | 3+ Years Expertise in React.js, Next.js, Node.js, TypeScript, MongoDB,</w:t>
+      </w:r>
+      <w:r>
+        <w:t xml:space="preserve"> MySQL, Postgres,</w:t>
+      </w:r>
+      <w:r>
+        <w:t xml:space="preserve"> API Integration, and Web App Development</w:t>
       </w:r>
     </w:p>
     <w:p>
@@ -282,7 +288,17 @@
           <w:rFonts w:ascii="Calibri" w:eastAsia="Calibri" w:hAnsi="Calibri" w:cs="Calibri"/>
           <w:shd w:val="clear" w:color="auto" w:fill="FFFFFF"/>
         </w:rPr>
-        <w:t>MongoDB, Node.js, Express.js, JavaScript</w:t>
+        <w:t xml:space="preserve">MongoDB, </w:t>
+      </w:r>
+      <w:r>
+        <w:t xml:space="preserve">MySQL, Postgres, </w:t>
+      </w:r>
+      <w:r>
+        <w:rPr>
+          <w:rFonts w:ascii="Calibri" w:eastAsia="Calibri" w:hAnsi="Calibri" w:cs="Calibri"/>
+          <w:shd w:val="clear" w:color="auto" w:fill="FFFFFF"/>
+        </w:rPr>
+        <w:t>Node.js, Express.js, JavaScript</w:t>
       </w:r>
       <w:r>
         <w:rPr>
@@ -690,7 +706,10 @@
         <w:rPr>
           <w:rFonts w:ascii="Calibri" w:eastAsia="Calibri" w:hAnsi="Calibri" w:cs="Calibri"/>
         </w:rPr>
-        <w:t>, MySQL</w:t>
+        <w:t xml:space="preserve">, </w:t>
+      </w:r>
+      <w:r>
+        <w:t>MySQL, Postgres.</w:t>
       </w:r>
     </w:p>
     <w:p>
@@ -868,6 +887,9 @@
     <w:p>
       <w:pPr>
         <w:ind w:left="720"/>
+        <w:rPr>
+          <w:rFonts w:ascii="Calibri" w:eastAsia="Calibri" w:hAnsi="Calibri" w:cs="Calibri"/>
+        </w:rPr>
       </w:pPr>
       <w:r>
         <w:rPr>
@@ -882,6 +904,26 @@
           <w:rFonts w:ascii="Calibri" w:eastAsia="Calibri" w:hAnsi="Calibri" w:cs="Calibri"/>
         </w:rPr>
         <w:t xml:space="preserve">Mongoose, Sequelize, Prisma </w:t>
+      </w:r>
+    </w:p>
+    <w:p>
+      <w:pPr>
+        <w:ind w:left="720"/>
+      </w:pPr>
+      <w:r>
+        <w:rPr>
+          <w:rFonts w:ascii="Calibri" w:eastAsia="Calibri" w:hAnsi="Calibri" w:cs="Calibri"/>
+          <w:b/>
+          <w:bCs/>
+        </w:rPr>
+        <w:t xml:space="preserve">Third Party apps: - </w:t>
+      </w:r>
+      <w:r>
+        <w:rPr>
+          <w:rFonts w:ascii="Calibri" w:eastAsia="Calibri" w:hAnsi="Calibri" w:cs="Calibri"/>
+          <w:bCs/>
+        </w:rPr>
+        <w:t>Twilio for calls ( Inbound, outbound , IVR).</w:t>
       </w:r>
     </w:p>
     <w:p>
@@ -1004,6 +1046,7 @@
           <w:szCs w:val="22"/>
           <w:u w:val="single"/>
         </w:rPr>
+        <w:lastRenderedPageBreak/>
         <w:t>LINKEDIN:</w:t>
       </w:r>
       <w:r>
@@ -1718,6 +1761,7 @@
         <w:rPr>
           <w:rFonts w:ascii="Calibri" w:eastAsia="Calibri" w:hAnsi="Calibri" w:cs="Calibri"/>
         </w:rPr>
+        <w:lastRenderedPageBreak/>
         <w:t>Implemented user authentication and registration processes, with an emphasis on security and data integrity.</w:t>
       </w:r>
     </w:p>
@@ -1758,7 +1802,6 @@
         <w:rPr>
           <w:rFonts w:ascii="Calibri" w:eastAsia="Calibri" w:hAnsi="Calibri" w:cs="Calibri"/>
         </w:rPr>
-        <w:lastRenderedPageBreak/>
         <w:t>Coordinated with a junior developer to create an exclusive Admin Panel for admin-only access.</w:t>
       </w:r>
     </w:p>
@@ -2532,6 +2575,7 @@
         <w:rPr>
           <w:rFonts w:ascii="Calibri" w:eastAsia="Calibri" w:hAnsi="Calibri" w:cs="Calibri"/>
         </w:rPr>
+        <w:lastRenderedPageBreak/>
         <w:t>Involved in requirement gathering, understanding and development planning.</w:t>
       </w:r>
     </w:p>
@@ -2619,7 +2663,6 @@
         <w:rPr>
           <w:rFonts w:ascii="Calibri" w:eastAsia="Calibri" w:hAnsi="Calibri" w:cs="Calibri"/>
         </w:rPr>
-        <w:lastRenderedPageBreak/>
         <w:t>Creating cross-browser compatible and standards-compliant CSS-based page layouts.</w:t>
       </w:r>
     </w:p>

</xml_diff>

<commit_message>
Updated skill and added meta tags
</commit_message>
<xml_diff>
--- a/documents/AkaleshT_Full_Stack_3yrs.docx
+++ b/documents/AkaleshT_Full_Stack_3yrs.docx
@@ -111,7 +111,13 @@
         <w:ind w:left="270"/>
       </w:pPr>
       <w:r>
-        <w:t>Experienced Full Stack Developer | 3+ Years Expertise in React.js, Next.js, Node.js, TypeScript, MongoDB,</w:t>
+        <w:t>Experienced Full Stack Developer | 3+ Years Expertise in React.js,</w:t>
+      </w:r>
+      <w:r>
+        <w:t xml:space="preserve"> React Native,</w:t>
+      </w:r>
+      <w:r>
+        <w:t xml:space="preserve"> Next.js, Node.js, TypeScript, MongoDB,</w:t>
       </w:r>
       <w:r>
         <w:t xml:space="preserve"> MySQL, Postgres,</w:t>
@@ -247,6 +253,13 @@
           <w:shd w:val="clear" w:color="auto" w:fill="FFFFFF"/>
         </w:rPr>
         <w:t>React.js,</w:t>
+      </w:r>
+      <w:r>
+        <w:rPr>
+          <w:rFonts w:ascii="Calibri" w:eastAsia="Calibri" w:hAnsi="Calibri" w:cs="Calibri"/>
+          <w:shd w:val="clear" w:color="auto" w:fill="FFFFFF"/>
+        </w:rPr>
+        <w:t xml:space="preserve"> React Native,</w:t>
       </w:r>
       <w:r>
         <w:rPr>
@@ -656,7 +669,19 @@
         <w:rPr>
           <w:rFonts w:ascii="Calibri" w:eastAsia="Calibri" w:hAnsi="Calibri" w:cs="Calibri"/>
         </w:rPr>
-        <w:t xml:space="preserve"> React.JS, T</w:t>
+        <w:t xml:space="preserve"> React.JS, </w:t>
+      </w:r>
+      <w:r>
+        <w:rPr>
+          <w:rFonts w:ascii="Calibri" w:eastAsia="Calibri" w:hAnsi="Calibri" w:cs="Calibri"/>
+        </w:rPr>
+        <w:t xml:space="preserve">React Native, </w:t>
+      </w:r>
+      <w:r>
+        <w:rPr>
+          <w:rFonts w:ascii="Calibri" w:eastAsia="Calibri" w:hAnsi="Calibri" w:cs="Calibri"/>
+        </w:rPr>
+        <w:t>T</w:t>
       </w:r>
       <w:r>
         <w:rPr>

</xml_diff>